<commit_message>
add report on laba#3
</commit_message>
<xml_diff>
--- a/laba#3/Лаба№3.КГ.docx
+++ b/laba#3/Лаба№3.КГ.docx
@@ -499,14 +499,14 @@
         </w:rPr>
         <w:drawing>
           <wp:inline distB="114300" distT="114300" distL="114300" distR="114300">
-            <wp:extent cx="5063963" cy="2558448"/>
+            <wp:extent cx="4130513" cy="2090442"/>
             <wp:effectExtent b="0" l="0" r="0" t="0"/>
-            <wp:docPr id="4" name="image8.png"/>
+            <wp:docPr id="3" name="image2.png"/>
             <a:graphic>
               <a:graphicData uri="http://schemas.openxmlformats.org/drawingml/2006/picture">
                 <pic:pic>
                   <pic:nvPicPr>
-                    <pic:cNvPr id="0" name="image8.png"/>
+                    <pic:cNvPr id="0" name="image2.png"/>
                     <pic:cNvPicPr preferRelativeResize="0"/>
                   </pic:nvPicPr>
                   <pic:blipFill>
@@ -519,7 +519,7 @@
                   <pic:spPr>
                     <a:xfrm>
                       <a:off x="0" y="0"/>
-                      <a:ext cx="5063963" cy="2558448"/>
+                      <a:ext cx="4130513" cy="2090442"/>
                     </a:xfrm>
                     <a:prstGeom prst="rect"/>
                     <a:ln/>
@@ -538,7 +538,6 @@
     </w:p>
     <w:p>
       <w:pPr>
-        <w:ind w:left="0" w:firstLine="0"/>
         <w:jc w:val="center"/>
         <w:rPr>
           <w:b w:val="1"/>
@@ -548,8 +547,12 @@
       </w:pPr>
       <w:r>
         <w:rPr>
-          <w:rtl w:val="0"/>
-        </w:rPr>
+          <w:b w:val="1"/>
+          <w:sz w:val="28"/>
+          <w:szCs w:val="28"/>
+          <w:rtl w:val="0"/>
+        </w:rPr>
+        <w:t xml:space="preserve">Алгоритм ЦДА</w:t>
       </w:r>
     </w:p>
     <w:p>
@@ -558,109 +561,6 @@
         <w:rPr>
           <w:sz w:val="24"/>
           <w:szCs w:val="24"/>
-        </w:rPr>
-      </w:pPr>
-      <w:r>
-        <w:rPr>
-          <w:b w:val="1"/>
-          <w:sz w:val="28"/>
-          <w:szCs w:val="28"/>
-        </w:rPr>
-        <w:drawing>
-          <wp:inline distB="114300" distT="114300" distL="114300" distR="114300">
-            <wp:extent cx="5731200" cy="165100"/>
-            <wp:effectExtent b="0" l="0" r="0" t="0"/>
-            <wp:docPr id="2" name="image4.png"/>
-            <a:graphic>
-              <a:graphicData uri="http://schemas.openxmlformats.org/drawingml/2006/picture">
-                <pic:pic>
-                  <pic:nvPicPr>
-                    <pic:cNvPr id="0" name="image4.png"/>
-                    <pic:cNvPicPr preferRelativeResize="0"/>
-                  </pic:nvPicPr>
-                  <pic:blipFill>
-                    <a:blip r:embed="rId7"/>
-                    <a:srcRect b="0" l="0" r="0" t="0"/>
-                    <a:stretch>
-                      <a:fillRect/>
-                    </a:stretch>
-                  </pic:blipFill>
-                  <pic:spPr>
-                    <a:xfrm>
-                      <a:off x="0" y="0"/>
-                      <a:ext cx="5731200" cy="165100"/>
-                    </a:xfrm>
-                    <a:prstGeom prst="rect"/>
-                    <a:ln/>
-                  </pic:spPr>
-                </pic:pic>
-              </a:graphicData>
-            </a:graphic>
-          </wp:inline>
-        </w:drawing>
-      </w:r>
-      <w:r>
-        <w:rPr>
-          <w:rtl w:val="0"/>
-        </w:rPr>
-      </w:r>
-    </w:p>
-    <w:p>
-      <w:pPr>
-        <w:jc w:val="center"/>
-        <w:rPr>
-          <w:b w:val="1"/>
-          <w:sz w:val="28"/>
-          <w:szCs w:val="28"/>
-        </w:rPr>
-      </w:pPr>
-      <w:r>
-        <w:rPr>
-          <w:rtl w:val="0"/>
-        </w:rPr>
-      </w:r>
-    </w:p>
-    <w:p>
-      <w:pPr>
-        <w:jc w:val="center"/>
-        <w:rPr>
-          <w:b w:val="1"/>
-          <w:sz w:val="28"/>
-          <w:szCs w:val="28"/>
-        </w:rPr>
-      </w:pPr>
-      <w:r>
-        <w:rPr>
-          <w:rtl w:val="0"/>
-        </w:rPr>
-      </w:r>
-    </w:p>
-    <w:p>
-      <w:pPr>
-        <w:jc w:val="center"/>
-        <w:rPr>
-          <w:b w:val="1"/>
-          <w:sz w:val="28"/>
-          <w:szCs w:val="28"/>
-        </w:rPr>
-      </w:pPr>
-      <w:r>
-        <w:rPr>
-          <w:b w:val="1"/>
-          <w:sz w:val="28"/>
-          <w:szCs w:val="28"/>
-          <w:rtl w:val="0"/>
-        </w:rPr>
-        <w:t xml:space="preserve">Алгоритм ЦДА</w:t>
-      </w:r>
-    </w:p>
-    <w:p>
-      <w:pPr>
-        <w:jc w:val="center"/>
-        <w:rPr>
-          <w:b w:val="1"/>
-          <w:sz w:val="28"/>
-          <w:szCs w:val="28"/>
         </w:rPr>
       </w:pPr>
       <w:r>
@@ -673,7 +573,7 @@
           <wp:inline distB="114300" distT="114300" distL="114300" distR="114300">
             <wp:extent cx="5731200" cy="2921000"/>
             <wp:effectExtent b="0" l="0" r="0" t="0"/>
-            <wp:docPr id="7" name="image3.png"/>
+            <wp:docPr id="2" name="image3.png"/>
             <a:graphic>
               <a:graphicData uri="http://schemas.openxmlformats.org/drawingml/2006/picture">
                 <pic:pic>
@@ -682,7 +582,7 @@
                     <pic:cNvPicPr preferRelativeResize="0"/>
                   </pic:nvPicPr>
                   <pic:blipFill>
-                    <a:blip r:embed="rId8"/>
+                    <a:blip r:embed="rId7"/>
                     <a:srcRect b="0" l="0" r="0" t="0"/>
                     <a:stretch>
                       <a:fillRect/>
@@ -710,101 +610,35 @@
     </w:p>
     <w:p>
       <w:pPr>
+        <w:jc w:val="left"/>
+        <w:rPr>
+          <w:sz w:val="24"/>
+          <w:szCs w:val="24"/>
+        </w:rPr>
+      </w:pPr>
+      <w:r>
+        <w:rPr>
+          <w:rtl w:val="0"/>
+        </w:rPr>
+      </w:r>
+    </w:p>
+    <w:p>
+      <w:pPr>
         <w:jc w:val="center"/>
         <w:rPr>
-          <w:sz w:val="24"/>
-          <w:szCs w:val="24"/>
-        </w:rPr>
-      </w:pPr>
-      <w:r>
-        <w:rPr>
-          <w:rtl w:val="0"/>
-        </w:rPr>
-      </w:r>
-    </w:p>
-    <w:p>
-      <w:pPr>
-        <w:jc w:val="center"/>
-        <w:rPr>
-          <w:sz w:val="24"/>
-          <w:szCs w:val="24"/>
-        </w:rPr>
-      </w:pPr>
-      <w:r>
-        <w:rPr>
-          <w:sz w:val="24"/>
-          <w:szCs w:val="24"/>
-        </w:rPr>
-        <w:drawing>
-          <wp:inline distB="114300" distT="114300" distL="114300" distR="114300">
-            <wp:extent cx="5731200" cy="139700"/>
-            <wp:effectExtent b="0" l="0" r="0" t="0"/>
-            <wp:docPr id="6" name="image7.png"/>
-            <a:graphic>
-              <a:graphicData uri="http://schemas.openxmlformats.org/drawingml/2006/picture">
-                <pic:pic>
-                  <pic:nvPicPr>
-                    <pic:cNvPr id="0" name="image7.png"/>
-                    <pic:cNvPicPr preferRelativeResize="0"/>
-                  </pic:nvPicPr>
-                  <pic:blipFill>
-                    <a:blip r:embed="rId9"/>
-                    <a:srcRect b="0" l="0" r="0" t="0"/>
-                    <a:stretch>
-                      <a:fillRect/>
-                    </a:stretch>
-                  </pic:blipFill>
-                  <pic:spPr>
-                    <a:xfrm>
-                      <a:off x="0" y="0"/>
-                      <a:ext cx="5731200" cy="139700"/>
-                    </a:xfrm>
-                    <a:prstGeom prst="rect"/>
-                    <a:ln/>
-                  </pic:spPr>
-                </pic:pic>
-              </a:graphicData>
-            </a:graphic>
-          </wp:inline>
-        </w:drawing>
-      </w:r>
-      <w:r>
-        <w:rPr>
-          <w:rtl w:val="0"/>
-        </w:rPr>
-      </w:r>
-    </w:p>
-    <w:p>
-      <w:pPr>
-        <w:jc w:val="left"/>
-        <w:rPr>
-          <w:sz w:val="24"/>
-          <w:szCs w:val="24"/>
-        </w:rPr>
-      </w:pPr>
-      <w:r>
-        <w:rPr>
-          <w:rtl w:val="0"/>
-        </w:rPr>
-      </w:r>
-    </w:p>
-    <w:p>
-      <w:pPr>
-        <w:jc w:val="center"/>
-        <w:rPr>
-          <w:b w:val="1"/>
-          <w:sz w:val="28"/>
-          <w:szCs w:val="28"/>
-        </w:rPr>
-      </w:pPr>
-      <w:r>
-        <w:rPr>
-          <w:b w:val="1"/>
-          <w:sz w:val="28"/>
-          <w:szCs w:val="28"/>
-          <w:rtl w:val="0"/>
-        </w:rPr>
-        <w:t xml:space="preserve">алгоритм Брезенхема</w:t>
+          <w:b w:val="1"/>
+          <w:sz w:val="28"/>
+          <w:szCs w:val="28"/>
+        </w:rPr>
+      </w:pPr>
+      <w:r>
+        <w:rPr>
+          <w:b w:val="1"/>
+          <w:sz w:val="28"/>
+          <w:szCs w:val="28"/>
+          <w:rtl w:val="0"/>
+        </w:rPr>
+        <w:t xml:space="preserve">Алгоритм Брезенхема</w:t>
       </w:r>
     </w:p>
     <w:p>
@@ -826,7 +660,7 @@
           <wp:inline distB="114300" distT="114300" distL="114300" distR="114300">
             <wp:extent cx="2901788" cy="3426579"/>
             <wp:effectExtent b="0" l="0" r="0" t="0"/>
-            <wp:docPr id="8" name="image1.png"/>
+            <wp:docPr id="4" name="image1.png"/>
             <a:graphic>
               <a:graphicData uri="http://schemas.openxmlformats.org/drawingml/2006/picture">
                 <pic:pic>
@@ -835,7 +669,7 @@
                     <pic:cNvPicPr preferRelativeResize="0"/>
                   </pic:nvPicPr>
                   <pic:blipFill>
-                    <a:blip r:embed="rId10"/>
+                    <a:blip r:embed="rId8"/>
                     <a:srcRect b="0" l="0" r="0" t="0"/>
                     <a:stretch>
                       <a:fillRect/>
@@ -872,111 +706,147 @@
       </w:pPr>
       <w:r>
         <w:rPr>
+          <w:rtl w:val="0"/>
+        </w:rPr>
+      </w:r>
+    </w:p>
+    <w:p>
+      <w:pPr>
+        <w:jc w:val="center"/>
+        <w:rPr>
+          <w:sz w:val="24"/>
+          <w:szCs w:val="24"/>
+        </w:rPr>
+      </w:pPr>
+      <w:r>
+        <w:rPr>
+          <w:rtl w:val="0"/>
+        </w:rPr>
+      </w:r>
+    </w:p>
+    <w:p>
+      <w:pPr>
+        <w:jc w:val="center"/>
+        <w:rPr>
+          <w:b w:val="1"/>
+          <w:sz w:val="28"/>
+          <w:szCs w:val="28"/>
+        </w:rPr>
+      </w:pPr>
+      <w:r>
+        <w:rPr>
+          <w:rtl w:val="0"/>
+        </w:rPr>
+      </w:r>
+    </w:p>
+    <w:p>
+      <w:pPr>
+        <w:jc w:val="center"/>
+        <w:rPr>
+          <w:b w:val="1"/>
+          <w:sz w:val="28"/>
+          <w:szCs w:val="28"/>
+        </w:rPr>
+      </w:pPr>
+      <w:r>
+        <w:rPr>
+          <w:rtl w:val="0"/>
+        </w:rPr>
+      </w:r>
+    </w:p>
+    <w:p>
+      <w:pPr>
+        <w:jc w:val="center"/>
+        <w:rPr>
+          <w:b w:val="1"/>
+          <w:sz w:val="28"/>
+          <w:szCs w:val="28"/>
+        </w:rPr>
+      </w:pPr>
+      <w:r>
+        <w:rPr>
+          <w:rtl w:val="0"/>
+        </w:rPr>
+      </w:r>
+    </w:p>
+    <w:p>
+      <w:pPr>
+        <w:jc w:val="center"/>
+        <w:rPr>
+          <w:b w:val="1"/>
+          <w:sz w:val="28"/>
+          <w:szCs w:val="28"/>
+        </w:rPr>
+      </w:pPr>
+      <w:r>
+        <w:rPr>
+          <w:rtl w:val="0"/>
+        </w:rPr>
+      </w:r>
+    </w:p>
+    <w:p>
+      <w:pPr>
+        <w:jc w:val="center"/>
+        <w:rPr>
+          <w:b w:val="1"/>
+          <w:sz w:val="28"/>
+          <w:szCs w:val="28"/>
+        </w:rPr>
+      </w:pPr>
+      <w:r>
+        <w:rPr>
+          <w:rtl w:val="0"/>
+        </w:rPr>
+      </w:r>
+    </w:p>
+    <w:p>
+      <w:pPr>
+        <w:jc w:val="center"/>
+        <w:rPr>
+          <w:b w:val="1"/>
+          <w:sz w:val="28"/>
+          <w:szCs w:val="28"/>
+        </w:rPr>
+      </w:pPr>
+      <w:r>
+        <w:rPr>
+          <w:b w:val="1"/>
+          <w:sz w:val="28"/>
+          <w:szCs w:val="28"/>
+          <w:rtl w:val="0"/>
+        </w:rPr>
+        <w:t xml:space="preserve">Алгоритм Брезенхема (окружность)</w:t>
+      </w:r>
+    </w:p>
+    <w:p>
+      <w:pPr>
+        <w:jc w:val="left"/>
+        <w:rPr>
+          <w:b w:val="1"/>
+          <w:sz w:val="28"/>
+          <w:szCs w:val="28"/>
+        </w:rPr>
+      </w:pPr>
+      <w:r>
+        <w:rPr>
           <w:b w:val="1"/>
           <w:sz w:val="28"/>
           <w:szCs w:val="28"/>
         </w:rPr>
         <w:drawing>
           <wp:inline distB="114300" distT="114300" distL="114300" distR="114300">
-            <wp:extent cx="5731200" cy="165100"/>
+            <wp:extent cx="5731200" cy="2768600"/>
             <wp:effectExtent b="0" l="0" r="0" t="0"/>
-            <wp:docPr id="1" name="image2.png"/>
+            <wp:docPr id="1" name="image4.png"/>
             <a:graphic>
               <a:graphicData uri="http://schemas.openxmlformats.org/drawingml/2006/picture">
                 <pic:pic>
                   <pic:nvPicPr>
-                    <pic:cNvPr id="0" name="image2.png"/>
+                    <pic:cNvPr id="0" name="image4.png"/>
                     <pic:cNvPicPr preferRelativeResize="0"/>
                   </pic:nvPicPr>
                   <pic:blipFill>
-                    <a:blip r:embed="rId11"/>
-                    <a:srcRect b="0" l="0" r="0" t="0"/>
-                    <a:stretch>
-                      <a:fillRect/>
-                    </a:stretch>
-                  </pic:blipFill>
-                  <pic:spPr>
-                    <a:xfrm>
-                      <a:off x="0" y="0"/>
-                      <a:ext cx="5731200" cy="165100"/>
-                    </a:xfrm>
-                    <a:prstGeom prst="rect"/>
-                    <a:ln/>
-                  </pic:spPr>
-                </pic:pic>
-              </a:graphicData>
-            </a:graphic>
-          </wp:inline>
-        </w:drawing>
-      </w:r>
-      <w:r>
-        <w:rPr>
-          <w:rtl w:val="0"/>
-        </w:rPr>
-      </w:r>
-    </w:p>
-    <w:p>
-      <w:pPr>
-        <w:jc w:val="center"/>
-        <w:rPr>
-          <w:sz w:val="24"/>
-          <w:szCs w:val="24"/>
-        </w:rPr>
-      </w:pPr>
-      <w:r>
-        <w:rPr>
-          <w:rtl w:val="0"/>
-        </w:rPr>
-      </w:r>
-    </w:p>
-    <w:p>
-      <w:pPr>
-        <w:jc w:val="center"/>
-        <w:rPr>
-          <w:b w:val="1"/>
-          <w:sz w:val="28"/>
-          <w:szCs w:val="28"/>
-        </w:rPr>
-      </w:pPr>
-      <w:r>
-        <w:rPr>
-          <w:b w:val="1"/>
-          <w:sz w:val="28"/>
-          <w:szCs w:val="28"/>
-          <w:rtl w:val="0"/>
-        </w:rPr>
-        <w:t xml:space="preserve">алгоритм Брезенхема (окружность)</w:t>
-      </w:r>
-    </w:p>
-    <w:p>
-      <w:pPr>
-        <w:jc w:val="left"/>
-        <w:rPr>
-          <w:b w:val="1"/>
-          <w:sz w:val="28"/>
-          <w:szCs w:val="28"/>
-        </w:rPr>
-      </w:pPr>
-      <w:r>
-        <w:rPr>
-          <w:b w:val="1"/>
-          <w:sz w:val="28"/>
-          <w:szCs w:val="28"/>
-        </w:rPr>
-        <w:drawing>
-          <wp:inline distB="114300" distT="114300" distL="114300" distR="114300">
-            <wp:extent cx="5731200" cy="2768600"/>
-            <wp:effectExtent b="0" l="0" r="0" t="0"/>
-            <wp:docPr id="3" name="image6.png"/>
-            <a:graphic>
-              <a:graphicData uri="http://schemas.openxmlformats.org/drawingml/2006/picture">
-                <pic:pic>
-                  <pic:nvPicPr>
-                    <pic:cNvPr id="0" name="image6.png"/>
-                    <pic:cNvPicPr preferRelativeResize="0"/>
-                  </pic:nvPicPr>
-                  <pic:blipFill>
-                    <a:blip r:embed="rId12"/>
+                    <a:blip r:embed="rId9"/>
                     <a:srcRect b="0" l="0" r="0" t="0"/>
                     <a:stretch>
                       <a:fillRect/>
@@ -1016,134 +886,9 @@
           <w:b w:val="1"/>
           <w:sz w:val="28"/>
           <w:szCs w:val="28"/>
-        </w:rPr>
-        <w:drawing>
-          <wp:inline distB="114300" distT="114300" distL="114300" distR="114300">
-            <wp:extent cx="5731200" cy="177800"/>
-            <wp:effectExtent b="0" l="0" r="0" t="0"/>
-            <wp:docPr id="5" name="image5.png"/>
-            <a:graphic>
-              <a:graphicData uri="http://schemas.openxmlformats.org/drawingml/2006/picture">
-                <pic:pic>
-                  <pic:nvPicPr>
-                    <pic:cNvPr id="0" name="image5.png"/>
-                    <pic:cNvPicPr preferRelativeResize="0"/>
-                  </pic:nvPicPr>
-                  <pic:blipFill>
-                    <a:blip r:embed="rId13"/>
-                    <a:srcRect b="0" l="0" r="0" t="0"/>
-                    <a:stretch>
-                      <a:fillRect/>
-                    </a:stretch>
-                  </pic:blipFill>
-                  <pic:spPr>
-                    <a:xfrm>
-                      <a:off x="0" y="0"/>
-                      <a:ext cx="5731200" cy="177800"/>
-                    </a:xfrm>
-                    <a:prstGeom prst="rect"/>
-                    <a:ln/>
-                  </pic:spPr>
-                </pic:pic>
-              </a:graphicData>
-            </a:graphic>
-          </wp:inline>
-        </w:drawing>
-      </w:r>
-      <w:r>
-        <w:rPr>
-          <w:rtl w:val="0"/>
-        </w:rPr>
-      </w:r>
-    </w:p>
-    <w:p>
-      <w:pPr>
-        <w:jc w:val="center"/>
-        <w:rPr>
-          <w:b w:val="1"/>
-          <w:sz w:val="28"/>
-          <w:szCs w:val="28"/>
-        </w:rPr>
-      </w:pPr>
-      <w:r>
-        <w:rPr>
-          <w:rtl w:val="0"/>
-        </w:rPr>
-      </w:r>
-    </w:p>
-    <w:p>
-      <w:pPr>
-        <w:jc w:val="center"/>
-        <w:rPr>
-          <w:b w:val="1"/>
-          <w:sz w:val="28"/>
-          <w:szCs w:val="28"/>
-        </w:rPr>
-      </w:pPr>
-      <w:r>
-        <w:rPr>
-          <w:rtl w:val="0"/>
-        </w:rPr>
-      </w:r>
-    </w:p>
-    <w:p>
-      <w:pPr>
-        <w:jc w:val="center"/>
-        <w:rPr>
-          <w:b w:val="1"/>
-          <w:sz w:val="28"/>
-          <w:szCs w:val="28"/>
-        </w:rPr>
-      </w:pPr>
-      <w:r>
-        <w:rPr>
-          <w:rtl w:val="0"/>
-        </w:rPr>
-      </w:r>
-    </w:p>
-    <w:p>
-      <w:pPr>
-        <w:jc w:val="center"/>
-        <w:rPr>
-          <w:b w:val="1"/>
-          <w:sz w:val="28"/>
-          <w:szCs w:val="28"/>
-        </w:rPr>
-      </w:pPr>
-      <w:r>
-        <w:rPr>
-          <w:rtl w:val="0"/>
-        </w:rPr>
-      </w:r>
-    </w:p>
-    <w:p>
-      <w:pPr>
-        <w:jc w:val="center"/>
-        <w:rPr>
-          <w:b w:val="1"/>
-          <w:sz w:val="28"/>
-          <w:szCs w:val="28"/>
-        </w:rPr>
-      </w:pPr>
-      <w:r>
-        <w:rPr>
-          <w:rtl w:val="0"/>
-        </w:rPr>
-      </w:r>
-    </w:p>
-    <w:p>
-      <w:pPr>
-        <w:jc w:val="left"/>
-        <w:rPr>
-          <w:b w:val="1"/>
-          <w:sz w:val="28"/>
-          <w:szCs w:val="28"/>
-        </w:rPr>
-      </w:pPr>
-      <w:r>
-        <w:rPr>
-          <w:rtl w:val="0"/>
-        </w:rPr>
+          <w:rtl w:val="0"/>
+        </w:rPr>
+        <w:t xml:space="preserve">Оценка времени выполнения</w:t>
       </w:r>
     </w:p>
     <w:p>
@@ -1617,12 +1362,14 @@
         <w:spacing w:after="0" w:afterAutospacing="0" w:before="240" w:lineRule="auto"/>
         <w:ind w:left="720" w:hanging="360"/>
         <w:rPr>
-          <w:sz w:val="28"/>
-          <w:szCs w:val="28"/>
-        </w:rPr>
-      </w:pPr>
-      <w:r>
-        <w:rPr>
+          <w:b w:val="1"/>
+          <w:sz w:val="28"/>
+          <w:szCs w:val="28"/>
+        </w:rPr>
+      </w:pPr>
+      <w:r>
+        <w:rPr>
+          <w:b w:val="1"/>
           <w:sz w:val="28"/>
           <w:szCs w:val="28"/>
           <w:rtl w:val="0"/>
@@ -1645,11 +1392,20 @@
       </w:pPr>
       <w:r>
         <w:rPr>
-          <w:sz w:val="28"/>
-          <w:szCs w:val="28"/>
-          <w:rtl w:val="0"/>
-        </w:rPr>
-        <w:t xml:space="preserve">Преимущества:</w:t>
+          <w:b w:val="1"/>
+          <w:sz w:val="28"/>
+          <w:szCs w:val="28"/>
+          <w:rtl w:val="0"/>
+        </w:rPr>
+        <w:t xml:space="preserve">Преимущества</w:t>
+      </w:r>
+      <w:r>
+        <w:rPr>
+          <w:sz w:val="28"/>
+          <w:szCs w:val="28"/>
+          <w:rtl w:val="0"/>
+        </w:rPr>
+        <w:t xml:space="preserve">:</w:t>
       </w:r>
     </w:p>
     <w:p>
@@ -1671,7 +1427,7 @@
           <w:szCs w:val="28"/>
           <w:rtl w:val="0"/>
         </w:rPr>
-        <w:t xml:space="preserve">Простота реализации, что делает его доступным для понимания.</w:t>
+        <w:t xml:space="preserve">Простота реализации</w:t>
       </w:r>
     </w:p>
     <w:p>
@@ -1711,11 +1467,20 @@
       </w:pPr>
       <w:r>
         <w:rPr>
-          <w:sz w:val="28"/>
-          <w:szCs w:val="28"/>
-          <w:rtl w:val="0"/>
-        </w:rPr>
-        <w:t xml:space="preserve">Недостатки:</w:t>
+          <w:b w:val="1"/>
+          <w:sz w:val="28"/>
+          <w:szCs w:val="28"/>
+          <w:rtl w:val="0"/>
+        </w:rPr>
+        <w:t xml:space="preserve">Недостатки</w:t>
+      </w:r>
+      <w:r>
+        <w:rPr>
+          <w:sz w:val="28"/>
+          <w:szCs w:val="28"/>
+          <w:rtl w:val="0"/>
+        </w:rPr>
+        <w:t xml:space="preserve">:</w:t>
       </w:r>
     </w:p>
     <w:p>
@@ -1771,12 +1536,14 @@
         <w:spacing w:after="0" w:afterAutospacing="0" w:before="0" w:beforeAutospacing="0" w:lineRule="auto"/>
         <w:ind w:left="720" w:hanging="360"/>
         <w:rPr>
-          <w:sz w:val="28"/>
-          <w:szCs w:val="28"/>
-        </w:rPr>
-      </w:pPr>
-      <w:r>
-        <w:rPr>
+          <w:b w:val="1"/>
+          <w:sz w:val="28"/>
+          <w:szCs w:val="28"/>
+        </w:rPr>
+      </w:pPr>
+      <w:r>
+        <w:rPr>
+          <w:b w:val="1"/>
           <w:sz w:val="28"/>
           <w:szCs w:val="28"/>
           <w:rtl w:val="0"/>
@@ -1799,11 +1566,20 @@
       </w:pPr>
       <w:r>
         <w:rPr>
-          <w:sz w:val="28"/>
-          <w:szCs w:val="28"/>
-          <w:rtl w:val="0"/>
-        </w:rPr>
-        <w:t xml:space="preserve">Преимущества:</w:t>
+          <w:b w:val="1"/>
+          <w:sz w:val="28"/>
+          <w:szCs w:val="28"/>
+          <w:rtl w:val="0"/>
+        </w:rPr>
+        <w:t xml:space="preserve">Преимущества</w:t>
+      </w:r>
+      <w:r>
+        <w:rPr>
+          <w:sz w:val="28"/>
+          <w:szCs w:val="28"/>
+          <w:rtl w:val="0"/>
+        </w:rPr>
+        <w:t xml:space="preserve">:</w:t>
       </w:r>
     </w:p>
     <w:p>
@@ -1831,6 +1607,37 @@
     <w:p>
       <w:pPr>
         <w:numPr>
+          <w:ilvl w:val="1"/>
+          <w:numId w:val="1"/>
+        </w:numPr>
+        <w:spacing w:after="0" w:afterAutospacing="0" w:before="0" w:beforeAutospacing="0" w:lineRule="auto"/>
+        <w:ind w:left="1440" w:hanging="360"/>
+        <w:rPr>
+          <w:sz w:val="28"/>
+          <w:szCs w:val="28"/>
+        </w:rPr>
+      </w:pPr>
+      <w:r>
+        <w:rPr>
+          <w:b w:val="1"/>
+          <w:sz w:val="28"/>
+          <w:szCs w:val="28"/>
+          <w:rtl w:val="0"/>
+        </w:rPr>
+        <w:t xml:space="preserve">Недостатки</w:t>
+      </w:r>
+      <w:r>
+        <w:rPr>
+          <w:sz w:val="28"/>
+          <w:szCs w:val="28"/>
+          <w:rtl w:val="0"/>
+        </w:rPr>
+        <w:t xml:space="preserve">:</w:t>
+      </w:r>
+    </w:p>
+    <w:p>
+      <w:pPr>
+        <w:numPr>
           <w:ilvl w:val="2"/>
           <w:numId w:val="1"/>
         </w:numPr>
@@ -1847,7 +1654,53 @@
           <w:szCs w:val="28"/>
           <w:rtl w:val="0"/>
         </w:rPr>
-        <w:t xml:space="preserve">Поддержка линий любого наклона и возможность сглаживания.</w:t>
+        <w:t xml:space="preserve">Использование дробных значений может привести к накоплению ошибок в вычислениях.</w:t>
+      </w:r>
+    </w:p>
+    <w:p>
+      <w:pPr>
+        <w:numPr>
+          <w:ilvl w:val="2"/>
+          <w:numId w:val="1"/>
+        </w:numPr>
+        <w:spacing w:after="0" w:afterAutospacing="0" w:before="0" w:beforeAutospacing="0" w:lineRule="auto"/>
+        <w:ind w:left="2160" w:hanging="360"/>
+        <w:rPr>
+          <w:sz w:val="28"/>
+          <w:szCs w:val="28"/>
+        </w:rPr>
+      </w:pPr>
+      <w:r>
+        <w:rPr>
+          <w:sz w:val="28"/>
+          <w:szCs w:val="28"/>
+          <w:rtl w:val="0"/>
+        </w:rPr>
+        <w:t xml:space="preserve">Применяется только для построения отрезков, неэффективен для других форм.</w:t>
+      </w:r>
+    </w:p>
+    <w:p>
+      <w:pPr>
+        <w:numPr>
+          <w:ilvl w:val="0"/>
+          <w:numId w:val="1"/>
+        </w:numPr>
+        <w:spacing w:after="0" w:afterAutospacing="0" w:before="0" w:beforeAutospacing="0" w:lineRule="auto"/>
+        <w:ind w:left="720" w:hanging="360"/>
+        <w:rPr>
+          <w:b w:val="1"/>
+          <w:sz w:val="28"/>
+          <w:szCs w:val="28"/>
+        </w:rPr>
+      </w:pPr>
+      <w:r>
+        <w:rPr>
+          <w:b w:val="1"/>
+          <w:sz w:val="28"/>
+          <w:szCs w:val="28"/>
+          <w:rtl w:val="0"/>
+        </w:rPr>
+        <w:t xml:space="preserve">Алгоритм Брезенхема (отрезки)</w:t>
       </w:r>
     </w:p>
     <w:p>
@@ -1865,11 +1718,20 @@
       </w:pPr>
       <w:r>
         <w:rPr>
-          <w:sz w:val="28"/>
-          <w:szCs w:val="28"/>
-          <w:rtl w:val="0"/>
-        </w:rPr>
-        <w:t xml:space="preserve">Недостатки:</w:t>
+          <w:b w:val="1"/>
+          <w:sz w:val="28"/>
+          <w:szCs w:val="28"/>
+          <w:rtl w:val="0"/>
+        </w:rPr>
+        <w:t xml:space="preserve">Преимущества</w:t>
+      </w:r>
+      <w:r>
+        <w:rPr>
+          <w:sz w:val="28"/>
+          <w:szCs w:val="28"/>
+          <w:rtl w:val="0"/>
+        </w:rPr>
+        <w:t xml:space="preserve">:</w:t>
       </w:r>
     </w:p>
     <w:p>
@@ -1891,7 +1753,7 @@
           <w:szCs w:val="28"/>
           <w:rtl w:val="0"/>
         </w:rPr>
-        <w:t xml:space="preserve">Использование дробных значений может привести к накоплению ошибок в вычислениях.</w:t>
+        <w:t xml:space="preserve">Высокая производительность за счет использования целочисленных значений, что исключает ошибки округления.</w:t>
       </w:r>
     </w:p>
     <w:p>
@@ -1913,7 +1775,60 @@
           <w:szCs w:val="28"/>
           <w:rtl w:val="0"/>
         </w:rPr>
-        <w:t xml:space="preserve">Применяется только для построения отрезков, неэффективен для других форм.</w:t>
+        <w:t xml:space="preserve">Равномерное заполнение пикселей, особенно эффективно для линий с наклоном.</w:t>
+      </w:r>
+    </w:p>
+    <w:p>
+      <w:pPr>
+        <w:numPr>
+          <w:ilvl w:val="1"/>
+          <w:numId w:val="1"/>
+        </w:numPr>
+        <w:spacing w:after="0" w:afterAutospacing="0" w:before="0" w:beforeAutospacing="0" w:lineRule="auto"/>
+        <w:ind w:left="1440" w:hanging="360"/>
+        <w:rPr>
+          <w:sz w:val="28"/>
+          <w:szCs w:val="28"/>
+        </w:rPr>
+      </w:pPr>
+      <w:r>
+        <w:rPr>
+          <w:b w:val="1"/>
+          <w:sz w:val="28"/>
+          <w:szCs w:val="28"/>
+          <w:rtl w:val="0"/>
+        </w:rPr>
+        <w:t xml:space="preserve">Недостатки</w:t>
+      </w:r>
+      <w:r>
+        <w:rPr>
+          <w:sz w:val="28"/>
+          <w:szCs w:val="28"/>
+          <w:rtl w:val="0"/>
+        </w:rPr>
+        <w:t xml:space="preserve">:</w:t>
+      </w:r>
+    </w:p>
+    <w:p>
+      <w:pPr>
+        <w:numPr>
+          <w:ilvl w:val="2"/>
+          <w:numId w:val="1"/>
+        </w:numPr>
+        <w:spacing w:after="0" w:afterAutospacing="0" w:before="0" w:beforeAutospacing="0" w:lineRule="auto"/>
+        <w:ind w:left="2160" w:hanging="360"/>
+        <w:rPr>
+          <w:sz w:val="28"/>
+          <w:szCs w:val="28"/>
+        </w:rPr>
+      </w:pPr>
+      <w:r>
+        <w:rPr>
+          <w:sz w:val="28"/>
+          <w:szCs w:val="28"/>
+          <w:rtl w:val="0"/>
+        </w:rPr>
+        <w:t xml:space="preserve">Сложнее для реализации по сравнению с пошаговым алгоритмом и ЦДА.</w:t>
       </w:r>
     </w:p>
     <w:p>
@@ -1925,17 +1840,19 @@
         <w:spacing w:after="0" w:afterAutospacing="0" w:before="0" w:beforeAutospacing="0" w:lineRule="auto"/>
         <w:ind w:left="720" w:hanging="360"/>
         <w:rPr>
-          <w:sz w:val="28"/>
-          <w:szCs w:val="28"/>
-        </w:rPr>
-      </w:pPr>
-      <w:r>
-        <w:rPr>
-          <w:sz w:val="28"/>
-          <w:szCs w:val="28"/>
-          <w:rtl w:val="0"/>
-        </w:rPr>
-        <w:t xml:space="preserve">Алгоритм Брезенхема (отрезки)</w:t>
+          <w:b w:val="1"/>
+          <w:sz w:val="28"/>
+          <w:szCs w:val="28"/>
+        </w:rPr>
+      </w:pPr>
+      <w:r>
+        <w:rPr>
+          <w:b w:val="1"/>
+          <w:sz w:val="28"/>
+          <w:szCs w:val="28"/>
+          <w:rtl w:val="0"/>
+        </w:rPr>
+        <w:t xml:space="preserve">Алгоритм Брезенхема (окружность)</w:t>
       </w:r>
     </w:p>
     <w:p>
@@ -1953,11 +1870,20 @@
       </w:pPr>
       <w:r>
         <w:rPr>
-          <w:sz w:val="28"/>
-          <w:szCs w:val="28"/>
-          <w:rtl w:val="0"/>
-        </w:rPr>
-        <w:t xml:space="preserve">Преимущества:</w:t>
+          <w:b w:val="1"/>
+          <w:sz w:val="28"/>
+          <w:szCs w:val="28"/>
+          <w:rtl w:val="0"/>
+        </w:rPr>
+        <w:t xml:space="preserve">Преимущества</w:t>
+      </w:r>
+      <w:r>
+        <w:rPr>
+          <w:sz w:val="28"/>
+          <w:szCs w:val="28"/>
+          <w:rtl w:val="0"/>
+        </w:rPr>
+        <w:t xml:space="preserve">:</w:t>
       </w:r>
     </w:p>
     <w:p>
@@ -1979,7 +1905,7 @@
           <w:szCs w:val="28"/>
           <w:rtl w:val="0"/>
         </w:rPr>
-        <w:t xml:space="preserve">Высокая производительность за счет использования целочисленных значений, что исключает ошибки округления.</w:t>
+        <w:t xml:space="preserve">Высокая точность и симметрия, что делает его оптимальным для построения окружностей.</w:t>
       </w:r>
     </w:p>
     <w:p>
@@ -2001,7 +1927,38 @@
           <w:szCs w:val="28"/>
           <w:rtl w:val="0"/>
         </w:rPr>
-        <w:t xml:space="preserve">Равномерное заполнение пикселей, особенно эффективно для линий с наклоном.</w:t>
+        <w:t xml:space="preserve">Экономия вычислений за счет целочисленной арифметики.</w:t>
+      </w:r>
+    </w:p>
+    <w:p>
+      <w:pPr>
+        <w:numPr>
+          <w:ilvl w:val="1"/>
+          <w:numId w:val="1"/>
+        </w:numPr>
+        <w:spacing w:after="0" w:afterAutospacing="0" w:before="0" w:beforeAutospacing="0" w:lineRule="auto"/>
+        <w:ind w:left="1440" w:hanging="360"/>
+        <w:rPr>
+          <w:sz w:val="28"/>
+          <w:szCs w:val="28"/>
+        </w:rPr>
+      </w:pPr>
+      <w:r>
+        <w:rPr>
+          <w:b w:val="1"/>
+          <w:sz w:val="28"/>
+          <w:szCs w:val="28"/>
+          <w:rtl w:val="0"/>
+        </w:rPr>
+        <w:t xml:space="preserve">Недостатки</w:t>
+      </w:r>
+      <w:r>
+        <w:rPr>
+          <w:sz w:val="28"/>
+          <w:szCs w:val="28"/>
+          <w:rtl w:val="0"/>
+        </w:rPr>
+        <w:t xml:space="preserve">:</w:t>
       </w:r>
     </w:p>
     <w:p>
@@ -2023,29 +1980,7 @@
           <w:szCs w:val="28"/>
           <w:rtl w:val="0"/>
         </w:rPr>
-        <w:t xml:space="preserve">Идеально подходит для растеризации отрезков.</w:t>
-      </w:r>
-    </w:p>
-    <w:p>
-      <w:pPr>
-        <w:numPr>
-          <w:ilvl w:val="1"/>
-          <w:numId w:val="1"/>
-        </w:numPr>
-        <w:spacing w:after="0" w:afterAutospacing="0" w:before="0" w:beforeAutospacing="0" w:lineRule="auto"/>
-        <w:ind w:left="1440" w:hanging="360"/>
-        <w:rPr>
-          <w:sz w:val="28"/>
-          <w:szCs w:val="28"/>
-        </w:rPr>
-      </w:pPr>
-      <w:r>
-        <w:rPr>
-          <w:sz w:val="28"/>
-          <w:szCs w:val="28"/>
-          <w:rtl w:val="0"/>
-        </w:rPr>
-        <w:t xml:space="preserve">Недостатки:</w:t>
+        <w:t xml:space="preserve">Поддерживает только круговые формы, неэффективен для других фигур.</w:t>
       </w:r>
     </w:p>
     <w:p>
@@ -2054,160 +1989,6 @@
           <w:ilvl w:val="2"/>
           <w:numId w:val="1"/>
         </w:numPr>
-        <w:spacing w:after="0" w:afterAutospacing="0" w:before="0" w:beforeAutospacing="0" w:lineRule="auto"/>
-        <w:ind w:left="2160" w:hanging="360"/>
-        <w:rPr>
-          <w:sz w:val="28"/>
-          <w:szCs w:val="28"/>
-        </w:rPr>
-      </w:pPr>
-      <w:r>
-        <w:rPr>
-          <w:sz w:val="28"/>
-          <w:szCs w:val="28"/>
-          <w:rtl w:val="0"/>
-        </w:rPr>
-        <w:t xml:space="preserve">Сложнее для реализации по сравнению с пошаговым алгоритмом и ЦДА.</w:t>
-      </w:r>
-    </w:p>
-    <w:p>
-      <w:pPr>
-        <w:numPr>
-          <w:ilvl w:val="0"/>
-          <w:numId w:val="1"/>
-        </w:numPr>
-        <w:spacing w:after="0" w:afterAutospacing="0" w:before="0" w:beforeAutospacing="0" w:lineRule="auto"/>
-        <w:ind w:left="720" w:hanging="360"/>
-        <w:rPr>
-          <w:sz w:val="28"/>
-          <w:szCs w:val="28"/>
-        </w:rPr>
-      </w:pPr>
-      <w:r>
-        <w:rPr>
-          <w:sz w:val="28"/>
-          <w:szCs w:val="28"/>
-          <w:rtl w:val="0"/>
-        </w:rPr>
-        <w:t xml:space="preserve">Алгоритм Брезенхема (окружность)</w:t>
-      </w:r>
-    </w:p>
-    <w:p>
-      <w:pPr>
-        <w:numPr>
-          <w:ilvl w:val="1"/>
-          <w:numId w:val="1"/>
-        </w:numPr>
-        <w:spacing w:after="0" w:afterAutospacing="0" w:before="0" w:beforeAutospacing="0" w:lineRule="auto"/>
-        <w:ind w:left="1440" w:hanging="360"/>
-        <w:rPr>
-          <w:sz w:val="28"/>
-          <w:szCs w:val="28"/>
-        </w:rPr>
-      </w:pPr>
-      <w:r>
-        <w:rPr>
-          <w:sz w:val="28"/>
-          <w:szCs w:val="28"/>
-          <w:rtl w:val="0"/>
-        </w:rPr>
-        <w:t xml:space="preserve">Преимущества:</w:t>
-      </w:r>
-    </w:p>
-    <w:p>
-      <w:pPr>
-        <w:numPr>
-          <w:ilvl w:val="2"/>
-          <w:numId w:val="1"/>
-        </w:numPr>
-        <w:spacing w:after="0" w:afterAutospacing="0" w:before="0" w:beforeAutospacing="0" w:lineRule="auto"/>
-        <w:ind w:left="2160" w:hanging="360"/>
-        <w:rPr>
-          <w:sz w:val="28"/>
-          <w:szCs w:val="28"/>
-        </w:rPr>
-      </w:pPr>
-      <w:r>
-        <w:rPr>
-          <w:sz w:val="28"/>
-          <w:szCs w:val="28"/>
-          <w:rtl w:val="0"/>
-        </w:rPr>
-        <w:t xml:space="preserve">Высокая точность и симметрия, что делает его оптимальным для построения окружностей.</w:t>
-      </w:r>
-    </w:p>
-    <w:p>
-      <w:pPr>
-        <w:numPr>
-          <w:ilvl w:val="2"/>
-          <w:numId w:val="1"/>
-        </w:numPr>
-        <w:spacing w:after="0" w:afterAutospacing="0" w:before="0" w:beforeAutospacing="0" w:lineRule="auto"/>
-        <w:ind w:left="2160" w:hanging="360"/>
-        <w:rPr>
-          <w:sz w:val="28"/>
-          <w:szCs w:val="28"/>
-        </w:rPr>
-      </w:pPr>
-      <w:r>
-        <w:rPr>
-          <w:sz w:val="28"/>
-          <w:szCs w:val="28"/>
-          <w:rtl w:val="0"/>
-        </w:rPr>
-        <w:t xml:space="preserve">Экономия вычислений за счет целочисленной арифметики.</w:t>
-      </w:r>
-    </w:p>
-    <w:p>
-      <w:pPr>
-        <w:numPr>
-          <w:ilvl w:val="1"/>
-          <w:numId w:val="1"/>
-        </w:numPr>
-        <w:spacing w:after="0" w:afterAutospacing="0" w:before="0" w:beforeAutospacing="0" w:lineRule="auto"/>
-        <w:ind w:left="1440" w:hanging="360"/>
-        <w:rPr>
-          <w:sz w:val="28"/>
-          <w:szCs w:val="28"/>
-        </w:rPr>
-      </w:pPr>
-      <w:r>
-        <w:rPr>
-          <w:sz w:val="28"/>
-          <w:szCs w:val="28"/>
-          <w:rtl w:val="0"/>
-        </w:rPr>
-        <w:t xml:space="preserve">Недостатки:</w:t>
-      </w:r>
-    </w:p>
-    <w:p>
-      <w:pPr>
-        <w:numPr>
-          <w:ilvl w:val="2"/>
-          <w:numId w:val="1"/>
-        </w:numPr>
-        <w:spacing w:after="0" w:afterAutospacing="0" w:before="0" w:beforeAutospacing="0" w:lineRule="auto"/>
-        <w:ind w:left="2160" w:hanging="360"/>
-        <w:rPr>
-          <w:sz w:val="28"/>
-          <w:szCs w:val="28"/>
-        </w:rPr>
-      </w:pPr>
-      <w:r>
-        <w:rPr>
-          <w:sz w:val="28"/>
-          <w:szCs w:val="28"/>
-          <w:rtl w:val="0"/>
-        </w:rPr>
-        <w:t xml:space="preserve">Поддерживает только круговые формы, неэффективен для других фигур.</w:t>
-      </w:r>
-    </w:p>
-    <w:p>
-      <w:pPr>
-        <w:numPr>
-          <w:ilvl w:val="2"/>
-          <w:numId w:val="1"/>
-        </w:numPr>
         <w:spacing w:after="240" w:before="0" w:beforeAutospacing="0" w:lineRule="auto"/>
         <w:ind w:left="2160" w:hanging="360"/>
         <w:rPr>
@@ -2256,9 +2037,39 @@
     </w:p>
     <w:p>
       <w:pPr>
+        <w:jc w:val="left"/>
+        <w:rPr>
+          <w:b w:val="1"/>
+          <w:sz w:val="28"/>
+          <w:szCs w:val="28"/>
+        </w:rPr>
+      </w:pPr>
+      <w:r>
+        <w:rPr>
+          <w:rtl w:val="0"/>
+        </w:rPr>
+      </w:r>
+    </w:p>
+    <w:p>
+      <w:pPr>
+        <w:jc w:val="left"/>
+        <w:rPr>
+          <w:b w:val="1"/>
+          <w:sz w:val="28"/>
+          <w:szCs w:val="28"/>
+        </w:rPr>
+      </w:pPr>
+      <w:r>
+        <w:rPr>
+          <w:rtl w:val="0"/>
+        </w:rPr>
+      </w:r>
+    </w:p>
+    <w:p>
+      <w:pPr>
         <w:spacing w:before="240" w:lineRule="auto"/>
         <w:ind w:left="0" w:firstLine="0"/>
-        <w:jc w:val="both"/>
+        <w:jc w:val="center"/>
         <w:rPr>
           <w:b w:val="1"/>
           <w:sz w:val="28"/>

</xml_diff>